<commit_message>
Khiem add helper to solutionB and test send file from client to server
</commit_message>
<xml_diff>
--- a/Report.docx
+++ b/Report.docx
@@ -136,16 +136,7 @@
           <w:color w:val="4F81BD"/>
           <w:sz w:val="40"/>
         </w:rPr>
-        <w:t xml:space="preserve">BÁO CÁO </w:t>
-      </w:r>
-      <w:r>
-        <w:rPr>
-          <w:rFonts w:ascii="Times New Roman" w:eastAsia="Times New Roman" w:hAnsi="Times New Roman" w:cs="Times New Roman"/>
-          <w:b/>
-          <w:color w:val="4F81BD"/>
-          <w:sz w:val="40"/>
-        </w:rPr>
-        <w:t>ĐỒ ÁN 1 -</w:t>
+        <w:t>BÁO CÁO ĐỒ ÁN 1 -</w:t>
       </w:r>
       <w:r>
         <w:rPr>
@@ -681,7 +672,45 @@
           <w:sz w:val="28"/>
           <w:szCs w:val="28"/>
         </w:rPr>
-        <w:t>Yêu cầu B:</w:t>
+        <w:t xml:space="preserve">Yêu cầu </w:t>
+      </w:r>
+      <w:proofErr w:type="gramStart"/>
+      <w:r>
+        <w:rPr>
+          <w:rFonts w:ascii="Times New Roman" w:hAnsi="Times New Roman" w:cs="Times New Roman"/>
+          <w:sz w:val="28"/>
+          <w:szCs w:val="28"/>
+        </w:rPr>
+        <w:t>B:</w:t>
+      </w:r>
+      <w:r>
+        <w:rPr>
+          <w:rFonts w:ascii="Times New Roman" w:hAnsi="Times New Roman" w:cs="Times New Roman"/>
+          <w:sz w:val="28"/>
+          <w:szCs w:val="28"/>
+        </w:rPr>
+        <w:t>áđâsdâdấdá</w:t>
+      </w:r>
+      <w:proofErr w:type="gramEnd"/>
+    </w:p>
+    <w:p/>
+    <w:p/>
+    <w:p/>
+    <w:p/>
+    <w:p/>
+    <w:p/>
+    <w:p/>
+    <w:p/>
+    <w:p/>
+    <w:p/>
+    <w:p>
+      <w:pPr>
+        <w:tabs>
+          <w:tab w:val="left" w:pos="7116"/>
+        </w:tabs>
+      </w:pPr>
+      <w:r>
+        <w:tab/>
       </w:r>
     </w:p>
     <w:sectPr>

</xml_diff>